<commit_message>
File for ideas suggested in the evaluation stage
</commit_message>
<xml_diff>
--- a/ideas for improvements after eval.docx
+++ b/ideas for improvements after eval.docx
@@ -96,6 +96,12 @@
                 <w:lang w:val="el-GR"/>
               </w:rPr>
               <w:t>.</w:t>
+            </w:r>
+            <w:r>
+              <w:rPr>
+                <w:lang w:val="el-GR"/>
+              </w:rPr>
+              <w:t xml:space="preserve"> </w:t>
             </w:r>
             <w:bookmarkStart w:id="0" w:name="_GoBack"/>
             <w:bookmarkEnd w:id="0"/>

</xml_diff>

<commit_message>
Fixed alert confirmation popup not working in DELETE
</commit_message>
<xml_diff>
--- a/ideas for improvements after eval.docx
+++ b/ideas for improvements after eval.docx
@@ -139,15 +139,7 @@
               <w:rPr>
                 <w:lang w:val="el-GR"/>
               </w:rPr>
-              <w:t>Ενώ έχει νόημα να έχουμε ξεχωριστή σελίδα για εισαγωγή και διαχ</w:t>
-            </w:r>
-            <w:bookmarkStart w:id="0" w:name="_GoBack"/>
-            <w:bookmarkEnd w:id="0"/>
-            <w:r>
-              <w:rPr>
-                <w:lang w:val="el-GR"/>
-              </w:rPr>
-              <w:t>είριση χρηστών/κακοποιών, δεν θεωρώ ότι χρειαζόμαστε νέα σελίδα για τη διαγραφή τους. Θα μπορούσε να είναι απλά ένα κουμπί Διαγραφής και να διαγράφουμε από τον συνολικό πίνακα.</w:t>
+              <w:t>Ενώ έχει νόημα να έχουμε ξεχωριστή σελίδα για εισαγωγή και διαχείριση χρηστών/κακοποιών, δεν θεωρώ ότι χρειαζόμαστε νέα σελίδα για τη διαγραφή τους. Θα μπορούσε να είναι απλά ένα κουμπί Διαγραφής και να διαγράφουμε από τον συνολικό πίνακα.</w:t>
             </w:r>
           </w:p>
           <w:p>
@@ -221,6 +213,92 @@
                 <w:lang w:val="el-GR"/>
               </w:rPr>
             </w:pPr>
+            <w:r>
+              <w:rPr>
+                <w:lang w:val="el-GR"/>
+              </w:rPr>
+              <w:t xml:space="preserve">Δεν υπάρχει </w:t>
+            </w:r>
+            <w:r>
+              <w:t>confirmation</w:t>
+            </w:r>
+            <w:r>
+              <w:rPr>
+                <w:lang w:val="el-GR"/>
+              </w:rPr>
+              <w:t xml:space="preserve"> </w:t>
+            </w:r>
+            <w:r>
+              <w:rPr>
+                <w:lang w:val="el-GR"/>
+              </w:rPr>
+              <w:t xml:space="preserve">στο </w:t>
+            </w:r>
+            <w:r>
+              <w:t>delete</w:t>
+            </w:r>
+            <w:r>
+              <w:rPr>
+                <w:lang w:val="el-GR"/>
+              </w:rPr>
+              <w:t xml:space="preserve">, </w:t>
+            </w:r>
+            <w:r>
+              <w:rPr>
+                <w:lang w:val="el-GR"/>
+              </w:rPr>
+              <w:t xml:space="preserve">μπορεί να πατηθεί </w:t>
+            </w:r>
+            <w:proofErr w:type="spellStart"/>
+            <w:r>
+              <w:rPr>
+                <w:lang w:val="el-GR"/>
+              </w:rPr>
+              <w:t>καταλάθος</w:t>
+            </w:r>
+            <w:proofErr w:type="spellEnd"/>
+          </w:p>
+          <w:p>
+            <w:pPr>
+              <w:rPr>
+                <w:lang w:val="el-GR"/>
+              </w:rPr>
+            </w:pPr>
+          </w:p>
+          <w:p>
+            <w:pPr>
+              <w:pStyle w:val="ListParagraph"/>
+              <w:numPr>
+                <w:ilvl w:val="0"/>
+                <w:numId w:val="1"/>
+              </w:numPr>
+              <w:rPr>
+                <w:lang w:val="el-GR"/>
+              </w:rPr>
+            </w:pPr>
+            <w:r>
+              <w:rPr>
+                <w:lang w:val="el-GR"/>
+              </w:rPr>
+              <w:t xml:space="preserve">Διορθώθηκε, προστέθηκε </w:t>
+            </w:r>
+            <w:r>
+              <w:t>alert</w:t>
+            </w:r>
+            <w:r>
+              <w:rPr>
+                <w:lang w:val="el-GR"/>
+              </w:rPr>
+              <w:t xml:space="preserve"> </w:t>
+            </w:r>
+            <w:r>
+              <w:rPr>
+                <w:lang w:val="el-GR"/>
+              </w:rPr>
+              <w:t>μήνυμα για την διαγραφή</w:t>
+            </w:r>
+            <w:bookmarkStart w:id="0" w:name="_GoBack"/>
+            <w:bookmarkEnd w:id="0"/>
           </w:p>
         </w:tc>
       </w:tr>

</xml_diff>

<commit_message>
Admins and Users have different access levels
</commit_message>
<xml_diff>
--- a/ideas for improvements after eval.docx
+++ b/ideas for improvements after eval.docx
@@ -297,200 +297,301 @@
               </w:rPr>
               <w:t>μήνυμα για την διαγραφή</w:t>
             </w:r>
+          </w:p>
+        </w:tc>
+      </w:tr>
+      <w:tr>
+        <w:tc>
+          <w:tcPr>
+            <w:tcW w:w="535" w:type="dxa"/>
+          </w:tcPr>
+          <w:p>
+            <w:pPr>
+              <w:rPr>
+                <w:lang w:val="el-GR"/>
+              </w:rPr>
+            </w:pPr>
+            <w:r>
+              <w:rPr>
+                <w:lang w:val="el-GR"/>
+              </w:rPr>
+              <w:t>4</w:t>
+            </w:r>
+          </w:p>
+        </w:tc>
+        <w:tc>
+          <w:tcPr>
+            <w:tcW w:w="8815" w:type="dxa"/>
+          </w:tcPr>
+          <w:p>
+            <w:r>
+              <w:rPr>
+                <w:lang w:val="el-GR"/>
+              </w:rPr>
+              <w:t xml:space="preserve">Όταν οι χρήστες προσπαθούν να κάνουν </w:t>
+            </w:r>
+            <w:r>
+              <w:t>access</w:t>
+            </w:r>
+            <w:r>
+              <w:rPr>
+                <w:lang w:val="el-GR"/>
+              </w:rPr>
+              <w:t xml:space="preserve"> </w:t>
+            </w:r>
+            <w:r>
+              <w:rPr>
+                <w:lang w:val="el-GR"/>
+              </w:rPr>
+              <w:t xml:space="preserve">την ιστοσελίδα χωρίς </w:t>
+            </w:r>
+            <w:r>
+              <w:t>login</w:t>
+            </w:r>
+            <w:r>
+              <w:rPr>
+                <w:lang w:val="el-GR"/>
+              </w:rPr>
+              <w:t xml:space="preserve">, </w:t>
+            </w:r>
+            <w:r>
+              <w:rPr>
+                <w:lang w:val="el-GR"/>
+              </w:rPr>
+              <w:t xml:space="preserve">πατάνε την επιλογή από το </w:t>
+            </w:r>
+            <w:r>
+              <w:t>header</w:t>
+            </w:r>
+            <w:r>
+              <w:rPr>
+                <w:lang w:val="el-GR"/>
+              </w:rPr>
+              <w:t xml:space="preserve"> </w:t>
+            </w:r>
+            <w:r>
+              <w:rPr>
+                <w:lang w:val="el-GR"/>
+              </w:rPr>
+              <w:t xml:space="preserve">αλλά δεν υπήρχε κουμπί το μήνυμα από κάτω για να κινήσουν λιγότερο το </w:t>
+            </w:r>
+            <w:r>
+              <w:t>Mouse</w:t>
+            </w:r>
+          </w:p>
+          <w:p>
+            <w:pPr>
+              <w:rPr>
+                <w:lang w:val="el-GR"/>
+              </w:rPr>
+            </w:pPr>
+          </w:p>
+          <w:p>
+            <w:pPr>
+              <w:pStyle w:val="ListParagraph"/>
+              <w:numPr>
+                <w:ilvl w:val="0"/>
+                <w:numId w:val="1"/>
+              </w:numPr>
+              <w:rPr>
+                <w:lang w:val="el-GR"/>
+              </w:rPr>
+            </w:pPr>
+            <w:r>
+              <w:rPr>
+                <w:lang w:val="el-GR"/>
+              </w:rPr>
+              <w:t xml:space="preserve">Διορθώθηκε από </w:t>
+            </w:r>
+            <w:r>
+              <w:t>heuristic</w:t>
+            </w:r>
+            <w:r>
+              <w:rPr>
+                <w:lang w:val="el-GR"/>
+              </w:rPr>
+              <w:t xml:space="preserve"> </w:t>
+            </w:r>
+            <w:r>
+              <w:t>expert</w:t>
+            </w:r>
+            <w:r>
+              <w:rPr>
+                <w:lang w:val="el-GR"/>
+              </w:rPr>
+              <w:t xml:space="preserve"> </w:t>
+            </w:r>
+            <w:r>
+              <w:rPr>
+                <w:lang w:val="el-GR"/>
+              </w:rPr>
+              <w:t xml:space="preserve">η </w:t>
+            </w:r>
+            <w:r>
+              <w:t>KLM</w:t>
+            </w:r>
+          </w:p>
+        </w:tc>
+      </w:tr>
+      <w:tr>
+        <w:tc>
+          <w:tcPr>
+            <w:tcW w:w="535" w:type="dxa"/>
+          </w:tcPr>
+          <w:p>
+            <w:pPr>
+              <w:rPr>
+                <w:lang w:val="el-GR"/>
+              </w:rPr>
+            </w:pPr>
+            <w:r>
+              <w:rPr>
+                <w:lang w:val="el-GR"/>
+              </w:rPr>
+              <w:t>5</w:t>
+            </w:r>
+          </w:p>
+        </w:tc>
+        <w:tc>
+          <w:tcPr>
+            <w:tcW w:w="8815" w:type="dxa"/>
+          </w:tcPr>
+          <w:p>
+            <w:pPr>
+              <w:rPr>
+                <w:lang w:val="el-GR"/>
+              </w:rPr>
+            </w:pPr>
+          </w:p>
+        </w:tc>
+      </w:tr>
+      <w:tr>
+        <w:tc>
+          <w:tcPr>
+            <w:tcW w:w="535" w:type="dxa"/>
+          </w:tcPr>
+          <w:p>
+            <w:pPr>
+              <w:rPr>
+                <w:lang w:val="el-GR"/>
+              </w:rPr>
+            </w:pPr>
+            <w:r>
+              <w:rPr>
+                <w:lang w:val="el-GR"/>
+              </w:rPr>
+              <w:t>6</w:t>
+            </w:r>
+          </w:p>
+        </w:tc>
+        <w:tc>
+          <w:tcPr>
+            <w:tcW w:w="8815" w:type="dxa"/>
+          </w:tcPr>
+          <w:p>
+            <w:pPr>
+              <w:rPr>
+                <w:lang w:val="el-GR"/>
+              </w:rPr>
+            </w:pPr>
+          </w:p>
+        </w:tc>
+      </w:tr>
+      <w:tr>
+        <w:tc>
+          <w:tcPr>
+            <w:tcW w:w="535" w:type="dxa"/>
+          </w:tcPr>
+          <w:p>
+            <w:pPr>
+              <w:rPr>
+                <w:lang w:val="el-GR"/>
+              </w:rPr>
+            </w:pPr>
+            <w:r>
+              <w:rPr>
+                <w:lang w:val="el-GR"/>
+              </w:rPr>
+              <w:t>7</w:t>
+            </w:r>
+          </w:p>
+        </w:tc>
+        <w:tc>
+          <w:tcPr>
+            <w:tcW w:w="8815" w:type="dxa"/>
+          </w:tcPr>
+          <w:p>
+            <w:pPr>
+              <w:rPr>
+                <w:lang w:val="el-GR"/>
+              </w:rPr>
+            </w:pPr>
+          </w:p>
+        </w:tc>
+      </w:tr>
+      <w:tr>
+        <w:tc>
+          <w:tcPr>
+            <w:tcW w:w="535" w:type="dxa"/>
+          </w:tcPr>
+          <w:p>
+            <w:pPr>
+              <w:rPr>
+                <w:lang w:val="el-GR"/>
+              </w:rPr>
+            </w:pPr>
+            <w:r>
+              <w:rPr>
+                <w:lang w:val="el-GR"/>
+              </w:rPr>
+              <w:t>8</w:t>
+            </w:r>
+          </w:p>
+        </w:tc>
+        <w:tc>
+          <w:tcPr>
+            <w:tcW w:w="8815" w:type="dxa"/>
+          </w:tcPr>
+          <w:p>
+            <w:pPr>
+              <w:rPr>
+                <w:lang w:val="el-GR"/>
+              </w:rPr>
+            </w:pPr>
+          </w:p>
+        </w:tc>
+      </w:tr>
+      <w:tr>
+        <w:tc>
+          <w:tcPr>
+            <w:tcW w:w="535" w:type="dxa"/>
+          </w:tcPr>
+          <w:p>
+            <w:pPr>
+              <w:rPr>
+                <w:lang w:val="el-GR"/>
+              </w:rPr>
+            </w:pPr>
+            <w:r>
+              <w:rPr>
+                <w:lang w:val="el-GR"/>
+              </w:rPr>
+              <w:t>9</w:t>
+            </w:r>
+          </w:p>
+        </w:tc>
+        <w:tc>
+          <w:tcPr>
+            <w:tcW w:w="8815" w:type="dxa"/>
+          </w:tcPr>
+          <w:p>
+            <w:pPr>
+              <w:rPr>
+                <w:lang w:val="el-GR"/>
+              </w:rPr>
+            </w:pPr>
             <w:bookmarkStart w:id="0" w:name="_GoBack"/>
             <w:bookmarkEnd w:id="0"/>
-          </w:p>
-        </w:tc>
-      </w:tr>
-      <w:tr>
-        <w:tc>
-          <w:tcPr>
-            <w:tcW w:w="535" w:type="dxa"/>
-          </w:tcPr>
-          <w:p>
-            <w:pPr>
-              <w:rPr>
-                <w:lang w:val="el-GR"/>
-              </w:rPr>
-            </w:pPr>
-            <w:r>
-              <w:rPr>
-                <w:lang w:val="el-GR"/>
-              </w:rPr>
-              <w:t>4</w:t>
-            </w:r>
-          </w:p>
-        </w:tc>
-        <w:tc>
-          <w:tcPr>
-            <w:tcW w:w="8815" w:type="dxa"/>
-          </w:tcPr>
-          <w:p>
-            <w:pPr>
-              <w:rPr>
-                <w:lang w:val="el-GR"/>
-              </w:rPr>
-            </w:pPr>
-          </w:p>
-        </w:tc>
-      </w:tr>
-      <w:tr>
-        <w:tc>
-          <w:tcPr>
-            <w:tcW w:w="535" w:type="dxa"/>
-          </w:tcPr>
-          <w:p>
-            <w:pPr>
-              <w:rPr>
-                <w:lang w:val="el-GR"/>
-              </w:rPr>
-            </w:pPr>
-            <w:r>
-              <w:rPr>
-                <w:lang w:val="el-GR"/>
-              </w:rPr>
-              <w:t>5</w:t>
-            </w:r>
-          </w:p>
-        </w:tc>
-        <w:tc>
-          <w:tcPr>
-            <w:tcW w:w="8815" w:type="dxa"/>
-          </w:tcPr>
-          <w:p>
-            <w:pPr>
-              <w:rPr>
-                <w:lang w:val="el-GR"/>
-              </w:rPr>
-            </w:pPr>
-          </w:p>
-        </w:tc>
-      </w:tr>
-      <w:tr>
-        <w:tc>
-          <w:tcPr>
-            <w:tcW w:w="535" w:type="dxa"/>
-          </w:tcPr>
-          <w:p>
-            <w:pPr>
-              <w:rPr>
-                <w:lang w:val="el-GR"/>
-              </w:rPr>
-            </w:pPr>
-            <w:r>
-              <w:rPr>
-                <w:lang w:val="el-GR"/>
-              </w:rPr>
-              <w:t>6</w:t>
-            </w:r>
-          </w:p>
-        </w:tc>
-        <w:tc>
-          <w:tcPr>
-            <w:tcW w:w="8815" w:type="dxa"/>
-          </w:tcPr>
-          <w:p>
-            <w:pPr>
-              <w:rPr>
-                <w:lang w:val="el-GR"/>
-              </w:rPr>
-            </w:pPr>
-          </w:p>
-        </w:tc>
-      </w:tr>
-      <w:tr>
-        <w:tc>
-          <w:tcPr>
-            <w:tcW w:w="535" w:type="dxa"/>
-          </w:tcPr>
-          <w:p>
-            <w:pPr>
-              <w:rPr>
-                <w:lang w:val="el-GR"/>
-              </w:rPr>
-            </w:pPr>
-            <w:r>
-              <w:rPr>
-                <w:lang w:val="el-GR"/>
-              </w:rPr>
-              <w:t>7</w:t>
-            </w:r>
-          </w:p>
-        </w:tc>
-        <w:tc>
-          <w:tcPr>
-            <w:tcW w:w="8815" w:type="dxa"/>
-          </w:tcPr>
-          <w:p>
-            <w:pPr>
-              <w:rPr>
-                <w:lang w:val="el-GR"/>
-              </w:rPr>
-            </w:pPr>
-          </w:p>
-        </w:tc>
-      </w:tr>
-      <w:tr>
-        <w:tc>
-          <w:tcPr>
-            <w:tcW w:w="535" w:type="dxa"/>
-          </w:tcPr>
-          <w:p>
-            <w:pPr>
-              <w:rPr>
-                <w:lang w:val="el-GR"/>
-              </w:rPr>
-            </w:pPr>
-            <w:r>
-              <w:rPr>
-                <w:lang w:val="el-GR"/>
-              </w:rPr>
-              <w:t>8</w:t>
-            </w:r>
-          </w:p>
-        </w:tc>
-        <w:tc>
-          <w:tcPr>
-            <w:tcW w:w="8815" w:type="dxa"/>
-          </w:tcPr>
-          <w:p>
-            <w:pPr>
-              <w:rPr>
-                <w:lang w:val="el-GR"/>
-              </w:rPr>
-            </w:pPr>
-          </w:p>
-        </w:tc>
-      </w:tr>
-      <w:tr>
-        <w:tc>
-          <w:tcPr>
-            <w:tcW w:w="535" w:type="dxa"/>
-          </w:tcPr>
-          <w:p>
-            <w:pPr>
-              <w:rPr>
-                <w:lang w:val="el-GR"/>
-              </w:rPr>
-            </w:pPr>
-            <w:r>
-              <w:rPr>
-                <w:lang w:val="el-GR"/>
-              </w:rPr>
-              <w:t>9</w:t>
-            </w:r>
-          </w:p>
-        </w:tc>
-        <w:tc>
-          <w:tcPr>
-            <w:tcW w:w="8815" w:type="dxa"/>
-          </w:tcPr>
-          <w:p>
-            <w:pPr>
-              <w:rPr>
-                <w:lang w:val="el-GR"/>
-              </w:rPr>
-            </w:pPr>
           </w:p>
         </w:tc>
       </w:tr>

</xml_diff>

<commit_message>
Gender and Role values appear internationalized in user pages
</commit_message>
<xml_diff>
--- a/ideas for improvements after eval.docx
+++ b/ideas for improvements after eval.docx
@@ -324,6 +324,11 @@
             <w:tcW w:w="8815" w:type="dxa"/>
           </w:tcPr>
           <w:p>
+            <w:pPr>
+              <w:rPr>
+                <w:lang w:val="el-GR"/>
+              </w:rPr>
+            </w:pPr>
             <w:r>
               <w:rPr>
                 <w:lang w:val="el-GR"/>
@@ -462,6 +467,75 @@
                 <w:lang w:val="el-GR"/>
               </w:rPr>
             </w:pPr>
+            <w:r>
+              <w:rPr>
+                <w:lang w:val="el-GR"/>
+              </w:rPr>
+              <w:t xml:space="preserve">Όταν πήγα να αλλάξω κάτι στις ρυθμίσεις, περίμενα ότι θα ήταν εκεί και ο ρυθμίσεις του προφίλ μου. Τελικά ήταν μόνο οι ρυθμίσεις στην ιστοσελίδα και έπρεπε να ξαναπατήσω στο </w:t>
+            </w:r>
+            <w:r>
+              <w:t>header</w:t>
+            </w:r>
+            <w:r>
+              <w:rPr>
+                <w:lang w:val="el-GR"/>
+              </w:rPr>
+              <w:t xml:space="preserve"> </w:t>
+            </w:r>
+            <w:r>
+              <w:rPr>
+                <w:lang w:val="el-GR"/>
+              </w:rPr>
+              <w:t>και μετά στη σελίδα που έλεγε Το προφίλ μου. Ίσως θα ήταν καλό όλες οι ρυθμίσεις να βρίσκονται μαζεμένες σε μια σελίδα.</w:t>
+            </w:r>
+          </w:p>
+          <w:p>
+            <w:pPr>
+              <w:rPr>
+                <w:lang w:val="el-GR"/>
+              </w:rPr>
+            </w:pPr>
+          </w:p>
+          <w:p>
+            <w:pPr>
+              <w:pStyle w:val="ListParagraph"/>
+              <w:numPr>
+                <w:ilvl w:val="0"/>
+                <w:numId w:val="1"/>
+              </w:numPr>
+              <w:rPr>
+                <w:lang w:val="el-GR"/>
+              </w:rPr>
+            </w:pPr>
+            <w:r>
+              <w:rPr>
+                <w:lang w:val="el-GR"/>
+              </w:rPr>
+              <w:t>Διορθώθηκε, όλα είναι σε μια σελίδα</w:t>
+            </w:r>
+          </w:p>
+          <w:p>
+            <w:pPr>
+              <w:pStyle w:val="ListParagraph"/>
+              <w:numPr>
+                <w:ilvl w:val="0"/>
+                <w:numId w:val="1"/>
+              </w:numPr>
+              <w:rPr>
+                <w:lang w:val="el-GR"/>
+              </w:rPr>
+            </w:pPr>
+            <w:r>
+              <w:rPr>
+                <w:lang w:val="el-GR"/>
+              </w:rPr>
+              <w:t xml:space="preserve">Διορθώθηκε στο </w:t>
+            </w:r>
+            <w:r>
+              <w:t>KLM</w:t>
+            </w:r>
+            <w:bookmarkStart w:id="0" w:name="_GoBack"/>
+            <w:bookmarkEnd w:id="0"/>
           </w:p>
         </w:tc>
       </w:tr>
@@ -590,8 +664,6 @@
                 <w:lang w:val="el-GR"/>
               </w:rPr>
             </w:pPr>
-            <w:bookmarkStart w:id="0" w:name="_GoBack"/>
-            <w:bookmarkEnd w:id="0"/>
           </w:p>
         </w:tc>
       </w:tr>

</xml_diff>

<commit_message>
Changed Signup page design
</commit_message>
<xml_diff>
--- a/ideas for improvements after eval.docx
+++ b/ideas for improvements after eval.docx
@@ -19,6 +19,9 @@
           </w:tcPr>
           <w:p>
             <w:r>
+              <w:t>s</w:t>
+            </w:r>
+            <w:r>
               <w:t>1</w:t>
             </w:r>
           </w:p>
@@ -587,40 +590,145 @@
               </w:rPr>
               <w:t>ΤΟΥ ΚΩΔΙΚΑ, ΓΙΑ ΝΑ ΕΧΕΙΣ ΤΙΣ ΟΘΟΝΕΣ ΓΙΑ ΣΥΓΚΡΙΣΗ ΠΡΙΝ ΚΑΙ ΜΕΤΑ!!!!!!!!</w:t>
             </w:r>
+          </w:p>
+        </w:tc>
+      </w:tr>
+      <w:tr>
+        <w:tc>
+          <w:tcPr>
+            <w:tcW w:w="535" w:type="dxa"/>
+          </w:tcPr>
+          <w:p>
+            <w:pPr>
+              <w:rPr>
+                <w:lang w:val="el-GR"/>
+              </w:rPr>
+            </w:pPr>
+            <w:r>
+              <w:rPr>
+                <w:lang w:val="el-GR"/>
+              </w:rPr>
+              <w:t>7</w:t>
+            </w:r>
+          </w:p>
+        </w:tc>
+        <w:tc>
+          <w:tcPr>
+            <w:tcW w:w="8815" w:type="dxa"/>
+          </w:tcPr>
+          <w:p>
+            <w:pPr>
+              <w:rPr>
+                <w:lang w:val="el-GR"/>
+              </w:rPr>
+            </w:pPr>
+            <w:r>
+              <w:rPr>
+                <w:lang w:val="el-GR"/>
+              </w:rPr>
+              <w:t xml:space="preserve">Πάτησα να κάνω </w:t>
+            </w:r>
+            <w:r>
+              <w:t>signup</w:t>
+            </w:r>
+            <w:r>
+              <w:rPr>
+                <w:lang w:val="el-GR"/>
+              </w:rPr>
+              <w:t>, αλλ</w:t>
+            </w:r>
+            <w:r>
+              <w:rPr>
+                <w:lang w:val="el-GR"/>
+              </w:rPr>
+              <w:t>ά τελικά ήθ</w:t>
+            </w:r>
+            <w:r>
+              <w:rPr>
+                <w:lang w:val="el-GR"/>
+              </w:rPr>
+              <w:t>ε</w:t>
+            </w:r>
+            <w:r>
+              <w:rPr>
+                <w:lang w:val="el-GR"/>
+              </w:rPr>
+              <w:t xml:space="preserve">λα να κάνω </w:t>
+            </w:r>
+            <w:r>
+              <w:t>Login</w:t>
+            </w:r>
+            <w:r>
+              <w:rPr>
+                <w:lang w:val="el-GR"/>
+              </w:rPr>
+              <w:t xml:space="preserve"> και δεν υπήρχε καμία επιλογή στην οθόνη να γυρίσω πίσω. Θα μπορούσε να </w:t>
+            </w:r>
+            <w:proofErr w:type="spellStart"/>
+            <w:r>
+              <w:rPr>
+                <w:lang w:val="el-GR"/>
+              </w:rPr>
+              <w:t>μπεί</w:t>
+            </w:r>
+            <w:proofErr w:type="spellEnd"/>
+            <w:r>
+              <w:rPr>
+                <w:lang w:val="el-GR"/>
+              </w:rPr>
+              <w:t xml:space="preserve"> επιλογή αν έχουμε ήδη λογαριασμό, να πατάμε μια επιλογή και να κάνουμε </w:t>
+            </w:r>
+            <w:r>
+              <w:t>login</w:t>
+            </w:r>
+            <w:r>
+              <w:rPr>
+                <w:lang w:val="el-GR"/>
+              </w:rPr>
+              <w:t xml:space="preserve">, αντί να πηγαίνουμε μια σελίδα πίσω και να ξαναπατάμε την </w:t>
+            </w:r>
+            <w:r>
+              <w:t>login</w:t>
+            </w:r>
+            <w:r>
+              <w:rPr>
+                <w:lang w:val="el-GR"/>
+              </w:rPr>
+              <w:t xml:space="preserve"> επιλογή από το αρχικό μενού</w:t>
+            </w:r>
+            <w:r>
+              <w:rPr>
+                <w:lang w:val="el-GR"/>
+              </w:rPr>
+              <w:t>.</w:t>
+            </w:r>
+          </w:p>
+          <w:p>
+            <w:pPr>
+              <w:rPr>
+                <w:lang w:val="el-GR"/>
+              </w:rPr>
+            </w:pPr>
+          </w:p>
+          <w:p>
+            <w:pPr>
+              <w:pStyle w:val="ListParagraph"/>
+              <w:numPr>
+                <w:ilvl w:val="0"/>
+                <w:numId w:val="1"/>
+              </w:numPr>
+              <w:rPr>
+                <w:lang w:val="el-GR"/>
+              </w:rPr>
+            </w:pPr>
+            <w:r>
+              <w:rPr>
+                <w:lang w:val="el-GR"/>
+              </w:rPr>
+              <w:t>Διορθώθηκε, μπήκαν οι επιλογές</w:t>
+            </w:r>
             <w:bookmarkStart w:id="0" w:name="_GoBack"/>
             <w:bookmarkEnd w:id="0"/>
-          </w:p>
-        </w:tc>
-      </w:tr>
-      <w:tr>
-        <w:tc>
-          <w:tcPr>
-            <w:tcW w:w="535" w:type="dxa"/>
-          </w:tcPr>
-          <w:p>
-            <w:pPr>
-              <w:rPr>
-                <w:lang w:val="el-GR"/>
-              </w:rPr>
-            </w:pPr>
-            <w:r>
-              <w:rPr>
-                <w:lang w:val="el-GR"/>
-              </w:rPr>
-              <w:t>7</w:t>
-            </w:r>
-          </w:p>
-        </w:tc>
-        <w:tc>
-          <w:tcPr>
-            <w:tcW w:w="8815" w:type="dxa"/>
-          </w:tcPr>
-          <w:p>
-            <w:pPr>
-              <w:rPr>
-                <w:lang w:val="el-GR"/>
-              </w:rPr>
-            </w:pPr>
           </w:p>
         </w:tc>
       </w:tr>

</xml_diff>

<commit_message>
Manage > Insert Users form is more compact
</commit_message>
<xml_diff>
--- a/ideas for improvements after eval.docx
+++ b/ideas for improvements after eval.docx
@@ -664,14 +664,12 @@
               </w:rPr>
               <w:t xml:space="preserve"> και δεν υπήρχε καμία επιλογή στην οθόνη να γυρίσω πίσω. Θα μπορούσε να </w:t>
             </w:r>
-            <w:proofErr w:type="spellStart"/>
-            <w:r>
-              <w:rPr>
-                <w:lang w:val="el-GR"/>
-              </w:rPr>
-              <w:t>μπεί</w:t>
-            </w:r>
-            <w:proofErr w:type="spellEnd"/>
+            <w:r>
+              <w:rPr>
+                <w:lang w:val="el-GR"/>
+              </w:rPr>
+              <w:t>μπει</w:t>
+            </w:r>
             <w:r>
               <w:rPr>
                 <w:lang w:val="el-GR"/>
@@ -727,8 +725,95 @@
               </w:rPr>
               <w:t>Διορθώθηκε, μπήκαν οι επιλογές</w:t>
             </w:r>
+          </w:p>
+        </w:tc>
+      </w:tr>
+      <w:tr>
+        <w:tc>
+          <w:tcPr>
+            <w:tcW w:w="535" w:type="dxa"/>
+          </w:tcPr>
+          <w:p>
+            <w:pPr>
+              <w:rPr>
+                <w:lang w:val="el-GR"/>
+              </w:rPr>
+            </w:pPr>
+            <w:r>
+              <w:rPr>
+                <w:lang w:val="el-GR"/>
+              </w:rPr>
+              <w:t>8</w:t>
+            </w:r>
+          </w:p>
+        </w:tc>
+        <w:tc>
+          <w:tcPr>
+            <w:tcW w:w="8815" w:type="dxa"/>
+          </w:tcPr>
+          <w:p>
+            <w:pPr>
+              <w:rPr>
+                <w:lang w:val="el-GR"/>
+              </w:rPr>
+            </w:pPr>
+            <w:r>
+              <w:rPr>
+                <w:lang w:val="el-GR"/>
+              </w:rPr>
+              <w:t xml:space="preserve">Άλλαξαν όλες οι φόρμες υποβολής δεδομένων για να υπάρχει λιγότερο </w:t>
+            </w:r>
+            <w:r>
+              <w:t>scrolling</w:t>
+            </w:r>
+            <w:r>
+              <w:rPr>
+                <w:lang w:val="el-GR"/>
+              </w:rPr>
+              <w:t xml:space="preserve"> </w:t>
+            </w:r>
+          </w:p>
+          <w:p>
+            <w:pPr>
+              <w:rPr>
+                <w:lang w:val="el-GR"/>
+              </w:rPr>
+            </w:pPr>
+          </w:p>
+          <w:p>
+            <w:pPr>
+              <w:pStyle w:val="ListParagraph"/>
+              <w:numPr>
+                <w:ilvl w:val="0"/>
+                <w:numId w:val="1"/>
+              </w:numPr>
+              <w:rPr>
+                <w:lang w:val="el-GR"/>
+              </w:rPr>
+            </w:pPr>
             <w:bookmarkStart w:id="0" w:name="_GoBack"/>
             <w:bookmarkEnd w:id="0"/>
+            <w:r>
+              <w:rPr>
+                <w:lang w:val="el-GR"/>
+              </w:rPr>
+              <w:t xml:space="preserve">Να πεις ότι </w:t>
+            </w:r>
+            <w:r>
+              <w:rPr>
+                <w:lang w:val="el-GR"/>
+              </w:rPr>
+              <w:t xml:space="preserve">έγινε σε </w:t>
+            </w:r>
+            <w:r>
+              <w:t>KLM</w:t>
+            </w:r>
+            <w:r>
+              <w:rPr>
+                <w:lang w:val="el-GR"/>
+              </w:rPr>
+              <w:t xml:space="preserve"> για μείωση χρόνο υποβολής δεδομένων</w:t>
+            </w:r>
           </w:p>
         </w:tc>
       </w:tr>
@@ -747,7 +832,7 @@
               <w:rPr>
                 <w:lang w:val="el-GR"/>
               </w:rPr>
-              <w:t>8</w:t>
+              <w:t>9</w:t>
             </w:r>
           </w:p>
         </w:tc>
@@ -761,38 +846,118 @@
                 <w:lang w:val="el-GR"/>
               </w:rPr>
             </w:pPr>
-          </w:p>
-        </w:tc>
-      </w:tr>
-      <w:tr>
-        <w:tc>
-          <w:tcPr>
-            <w:tcW w:w="535" w:type="dxa"/>
-          </w:tcPr>
-          <w:p>
-            <w:pPr>
-              <w:rPr>
-                <w:lang w:val="el-GR"/>
-              </w:rPr>
-            </w:pPr>
-            <w:r>
-              <w:rPr>
-                <w:lang w:val="el-GR"/>
-              </w:rPr>
-              <w:t>9</w:t>
-            </w:r>
-          </w:p>
-        </w:tc>
-        <w:tc>
-          <w:tcPr>
-            <w:tcW w:w="8815" w:type="dxa"/>
-          </w:tcPr>
-          <w:p>
-            <w:pPr>
-              <w:rPr>
-                <w:lang w:val="el-GR"/>
-              </w:rPr>
-            </w:pPr>
+            <w:r>
+              <w:rPr>
+                <w:lang w:val="el-GR"/>
+              </w:rPr>
+              <w:t xml:space="preserve">Δεν </w:t>
+            </w:r>
+            <w:proofErr w:type="spellStart"/>
+            <w:r>
+              <w:rPr>
+                <w:lang w:val="el-GR"/>
+              </w:rPr>
+              <w:t>βλεπω</w:t>
+            </w:r>
+            <w:proofErr w:type="spellEnd"/>
+            <w:r>
+              <w:rPr>
+                <w:lang w:val="el-GR"/>
+              </w:rPr>
+              <w:t xml:space="preserve"> το </w:t>
+            </w:r>
+            <w:proofErr w:type="spellStart"/>
+            <w:r>
+              <w:rPr>
+                <w:lang w:val="el-GR"/>
+              </w:rPr>
+              <w:t>λογο</w:t>
+            </w:r>
+            <w:proofErr w:type="spellEnd"/>
+            <w:r>
+              <w:rPr>
+                <w:lang w:val="el-GR"/>
+              </w:rPr>
+              <w:t xml:space="preserve"> να είναι αλλού οι σελίδες του </w:t>
+            </w:r>
+            <w:r>
+              <w:t>Insert</w:t>
+            </w:r>
+            <w:r>
+              <w:rPr>
+                <w:lang w:val="el-GR"/>
+              </w:rPr>
+              <w:t xml:space="preserve"> </w:t>
+            </w:r>
+            <w:r>
+              <w:rPr>
+                <w:lang w:val="el-GR"/>
+              </w:rPr>
+              <w:t xml:space="preserve">και </w:t>
+            </w:r>
+            <w:proofErr w:type="spellStart"/>
+            <w:r>
+              <w:rPr>
+                <w:lang w:val="el-GR"/>
+              </w:rPr>
+              <w:t>αλλοι</w:t>
+            </w:r>
+            <w:proofErr w:type="spellEnd"/>
+            <w:r>
+              <w:rPr>
+                <w:lang w:val="el-GR"/>
+              </w:rPr>
+              <w:t xml:space="preserve"> οι διαχειριστικές </w:t>
+            </w:r>
+            <w:r>
+              <w:t>EDIT</w:t>
+            </w:r>
+            <w:r>
+              <w:rPr>
+                <w:lang w:val="el-GR"/>
+              </w:rPr>
+              <w:t>/</w:t>
+            </w:r>
+            <w:r>
+              <w:t>DELETE</w:t>
+            </w:r>
+            <w:r>
+              <w:rPr>
+                <w:lang w:val="el-GR"/>
+              </w:rPr>
+              <w:t xml:space="preserve">. </w:t>
+            </w:r>
+            <w:r>
+              <w:rPr>
+                <w:lang w:val="el-GR"/>
+              </w:rPr>
+              <w:t>Γιατί να μην είναι όλα σε 1 σελίδα να γλυτώνουμε χρόνο σε αλλαγή σελίδων.</w:t>
+            </w:r>
+          </w:p>
+          <w:p>
+            <w:pPr>
+              <w:rPr>
+                <w:lang w:val="el-GR"/>
+              </w:rPr>
+            </w:pPr>
+          </w:p>
+          <w:p>
+            <w:pPr>
+              <w:pStyle w:val="ListParagraph"/>
+              <w:numPr>
+                <w:ilvl w:val="0"/>
+                <w:numId w:val="1"/>
+              </w:numPr>
+              <w:rPr>
+                <w:lang w:val="el-GR"/>
+              </w:rPr>
+            </w:pPr>
+            <w:r>
+              <w:rPr>
+                <w:lang w:val="el-GR"/>
+              </w:rPr>
+              <w:t>Σχόλιο χρήστη, διορθώθηκε</w:t>
+            </w:r>
           </w:p>
         </w:tc>
       </w:tr>

</xml_diff>

<commit_message>
Manage Users delete modal added
</commit_message>
<xml_diff>
--- a/ideas for improvements after eval.docx
+++ b/ideas for improvements after eval.docx
@@ -250,16 +250,8 @@
               <w:rPr>
                 <w:lang w:val="el-GR"/>
               </w:rPr>
-              <w:t xml:space="preserve">μπορεί να πατηθεί </w:t>
-            </w:r>
-            <w:proofErr w:type="spellStart"/>
-            <w:r>
-              <w:rPr>
-                <w:lang w:val="el-GR"/>
-              </w:rPr>
-              <w:t>καταλάθος</w:t>
-            </w:r>
-            <w:proofErr w:type="spellEnd"/>
+              <w:t>μπορεί να πατηθεί καταλάθος</w:t>
+            </w:r>
           </w:p>
           <w:p>
             <w:pPr>
@@ -791,8 +783,6 @@
                 <w:lang w:val="el-GR"/>
               </w:rPr>
             </w:pPr>
-            <w:bookmarkStart w:id="0" w:name="_GoBack"/>
-            <w:bookmarkEnd w:id="0"/>
             <w:r>
               <w:rPr>
                 <w:lang w:val="el-GR"/>
@@ -850,35 +840,7 @@
               <w:rPr>
                 <w:lang w:val="el-GR"/>
               </w:rPr>
-              <w:t xml:space="preserve">Δεν </w:t>
-            </w:r>
-            <w:proofErr w:type="spellStart"/>
-            <w:r>
-              <w:rPr>
-                <w:lang w:val="el-GR"/>
-              </w:rPr>
-              <w:t>βλεπω</w:t>
-            </w:r>
-            <w:proofErr w:type="spellEnd"/>
-            <w:r>
-              <w:rPr>
-                <w:lang w:val="el-GR"/>
-              </w:rPr>
-              <w:t xml:space="preserve"> το </w:t>
-            </w:r>
-            <w:proofErr w:type="spellStart"/>
-            <w:r>
-              <w:rPr>
-                <w:lang w:val="el-GR"/>
-              </w:rPr>
-              <w:t>λογο</w:t>
-            </w:r>
-            <w:proofErr w:type="spellEnd"/>
-            <w:r>
-              <w:rPr>
-                <w:lang w:val="el-GR"/>
-              </w:rPr>
-              <w:t xml:space="preserve"> να είναι αλλού οι σελίδες του </w:t>
+              <w:t xml:space="preserve">Δεν βλεπω το λογο να είναι αλλού οι σελίδες του </w:t>
             </w:r>
             <w:r>
               <w:t>Insert</w:t>
@@ -893,21 +855,7 @@
               <w:rPr>
                 <w:lang w:val="el-GR"/>
               </w:rPr>
-              <w:t xml:space="preserve">και </w:t>
-            </w:r>
-            <w:proofErr w:type="spellStart"/>
-            <w:r>
-              <w:rPr>
-                <w:lang w:val="el-GR"/>
-              </w:rPr>
-              <w:t>αλλοι</w:t>
-            </w:r>
-            <w:proofErr w:type="spellEnd"/>
-            <w:r>
-              <w:rPr>
-                <w:lang w:val="el-GR"/>
-              </w:rPr>
-              <w:t xml:space="preserve"> οι διαχειριστικές </w:t>
+              <w:t xml:space="preserve">και αλλοι οι διαχειριστικές </w:t>
             </w:r>
             <w:r>
               <w:t>EDIT</w:t>
@@ -986,10 +934,176 @@
           </w:tcPr>
           <w:p>
             <w:pPr>
-              <w:rPr>
-                <w:lang w:val="el-GR"/>
-              </w:rPr>
-            </w:pPr>
+              <w:pStyle w:val="ListParagraph"/>
+              <w:numPr>
+                <w:ilvl w:val="0"/>
+                <w:numId w:val="1"/>
+              </w:numPr>
+              <w:rPr>
+                <w:lang w:val="el-GR"/>
+              </w:rPr>
+            </w:pPr>
+            <w:r>
+              <w:rPr>
+                <w:lang w:val="el-GR"/>
+              </w:rPr>
+              <w:t>Άλλαξε</w:t>
+            </w:r>
+            <w:r>
+              <w:rPr>
+                <w:lang w:val="el-GR"/>
+              </w:rPr>
+              <w:t xml:space="preserve"> </w:t>
+            </w:r>
+            <w:r>
+              <w:rPr>
+                <w:lang w:val="el-GR"/>
+              </w:rPr>
+              <w:t>το</w:t>
+            </w:r>
+            <w:r>
+              <w:rPr>
+                <w:lang w:val="el-GR"/>
+              </w:rPr>
+              <w:t xml:space="preserve"> </w:t>
+            </w:r>
+            <w:r>
+              <w:t>conformational</w:t>
+            </w:r>
+            <w:r>
+              <w:rPr>
+                <w:lang w:val="el-GR"/>
+              </w:rPr>
+              <w:t xml:space="preserve"> </w:t>
+            </w:r>
+            <w:r>
+              <w:rPr>
+                <w:lang w:val="el-GR"/>
+              </w:rPr>
+              <w:t>μηνυμα</w:t>
+            </w:r>
+            <w:r>
+              <w:rPr>
+                <w:lang w:val="el-GR"/>
+              </w:rPr>
+              <w:t xml:space="preserve"> </w:t>
+            </w:r>
+            <w:r>
+              <w:rPr>
+                <w:lang w:val="el-GR"/>
+              </w:rPr>
+              <w:t>για</w:t>
+            </w:r>
+            <w:r>
+              <w:rPr>
+                <w:lang w:val="el-GR"/>
+              </w:rPr>
+              <w:t xml:space="preserve"> </w:t>
+            </w:r>
+            <w:r>
+              <w:rPr>
+                <w:lang w:val="el-GR"/>
+              </w:rPr>
+              <w:t>το</w:t>
+            </w:r>
+            <w:r>
+              <w:rPr>
+                <w:lang w:val="el-GR"/>
+              </w:rPr>
+              <w:t xml:space="preserve"> </w:t>
+            </w:r>
+            <w:r>
+              <w:t>delete</w:t>
+            </w:r>
+            <w:r>
+              <w:rPr>
+                <w:lang w:val="el-GR"/>
+              </w:rPr>
+              <w:t xml:space="preserve"> </w:t>
+            </w:r>
+            <w:r>
+              <w:t>user</w:t>
+            </w:r>
+            <w:r>
+              <w:rPr>
+                <w:lang w:val="el-GR"/>
+              </w:rPr>
+              <w:t>/</w:t>
+            </w:r>
+            <w:r>
+              <w:t>criminal</w:t>
+            </w:r>
+            <w:r>
+              <w:rPr>
+                <w:lang w:val="el-GR"/>
+              </w:rPr>
+              <w:t xml:space="preserve">, </w:t>
+            </w:r>
+            <w:r>
+              <w:rPr>
+                <w:lang w:val="el-GR"/>
+              </w:rPr>
+              <w:t>έφυγε</w:t>
+            </w:r>
+            <w:r>
+              <w:rPr>
+                <w:lang w:val="el-GR"/>
+              </w:rPr>
+              <w:t xml:space="preserve"> </w:t>
+            </w:r>
+            <w:r>
+              <w:rPr>
+                <w:lang w:val="el-GR"/>
+              </w:rPr>
+              <w:t>η</w:t>
+            </w:r>
+            <w:r>
+              <w:rPr>
+                <w:lang w:val="el-GR"/>
+              </w:rPr>
+              <w:t xml:space="preserve"> </w:t>
+            </w:r>
+            <w:r>
+              <w:t>JS</w:t>
+            </w:r>
+            <w:r>
+              <w:rPr>
+                <w:lang w:val="el-GR"/>
+              </w:rPr>
+              <w:t xml:space="preserve">, </w:t>
+            </w:r>
+            <w:r>
+              <w:rPr>
+                <w:lang w:val="el-GR"/>
+              </w:rPr>
+              <w:t xml:space="preserve">έγινε </w:t>
+            </w:r>
+            <w:r>
+              <w:t>Modal</w:t>
+            </w:r>
+            <w:r>
+              <w:rPr>
+                <w:lang w:val="el-GR"/>
+              </w:rPr>
+              <w:t xml:space="preserve"> </w:t>
+            </w:r>
+            <w:r>
+              <w:rPr>
+                <w:lang w:val="el-GR"/>
+              </w:rPr>
+              <w:t>και πιο εμφανίσιμο. Γ</w:t>
+            </w:r>
+            <w:r>
+              <w:rPr>
+                <w:lang w:val="el-GR"/>
+              </w:rPr>
+              <w:t xml:space="preserve">ράψε ότι έγινε στα σχόλια του </w:t>
+            </w:r>
+            <w:r>
+              <w:t>evaluation.</w:t>
+            </w:r>
+            <w:bookmarkStart w:id="0" w:name="_GoBack"/>
+            <w:bookmarkEnd w:id="0"/>
           </w:p>
         </w:tc>
       </w:tr>

</xml_diff>